<commit_message>
Update standart & testcase
</commit_message>
<xml_diff>
--- a/902/BlockStandart-902.docx
+++ b/902/BlockStandart-902.docx
@@ -351,8 +351,6 @@
             <w:pPr>
               <w:jc w:val="center"/>
             </w:pPr>
-            <w:bookmarkStart w:id="0" w:name="_GoBack"/>
-            <w:bookmarkEnd w:id="0"/>
             <w:r>
               <w:sym w:font="Wingdings" w:char="F0FC"/>
             </w:r>
@@ -1196,9 +1194,6 @@
             <w:pPr>
               <w:jc w:val="center"/>
             </w:pPr>
-            <w:r>
-              <w:sym w:font="Wingdings" w:char="F0FC"/>
-            </w:r>
           </w:p>
         </w:tc>
         <w:tc>
@@ -1210,6 +1205,9 @@
             <w:pPr>
               <w:jc w:val="center"/>
             </w:pPr>
+            <w:r>
+              <w:sym w:font="Wingdings" w:char="F0FC"/>
+            </w:r>
           </w:p>
         </w:tc>
       </w:tr>
@@ -1373,6 +1371,8 @@
             <w:pPr>
               <w:jc w:val="center"/>
             </w:pPr>
+            <w:bookmarkStart w:id="0" w:name="_GoBack"/>
+            <w:bookmarkEnd w:id="0"/>
             <w:r>
               <w:sym w:font="Wingdings" w:char="F0FC"/>
             </w:r>

</xml_diff>